<commit_message>
[02.04.2025 10.48h] Modificacion en documento de daily 4
</commit_message>
<xml_diff>
--- a/Scrum/Sprint 2/2025-04-02 Sprint2 Daily4.docx
+++ b/Scrum/Sprint 2/2025-04-02 Sprint2 Daily4.docx
@@ -87,7 +87,7 @@
           <w:rFonts w:ascii="Arial" w:hAnsi="Arial" w:cs="Arial"/>
           <w:sz w:val="24"/>
           <w:szCs w:val="24"/>
-          <w:lang w:val="es-CR" w:eastAsia="es-CR"/>
+          <w:lang w:val="en-US" w:eastAsia="es-CR"/>
         </w:rPr>
       </w:pPr>
       <w:r>
@@ -97,7 +97,7 @@
           <w:sz w:val="22"/>
           <w:szCs w:val="22"/>
           <w:u w:val="single"/>
-          <w:lang w:val="es-CR" w:eastAsia="es-CR"/>
+          <w:lang w:val="en-US" w:eastAsia="es-CR"/>
         </w:rPr>
         <w:t xml:space="preserve">Minuta No. </w:t>
       </w:r>
@@ -110,7 +110,7 @@
           <w:sz w:val="22"/>
           <w:szCs w:val="22"/>
           <w:u w:val="single"/>
-          <w:lang w:val="es-CR" w:eastAsia="es-CR"/>
+          <w:lang w:val="en-US" w:eastAsia="es-CR"/>
         </w:rPr>
         <w:t>00</w:t>
       </w:r>
@@ -123,7 +123,7 @@
           <w:sz w:val="22"/>
           <w:szCs w:val="22"/>
           <w:u w:val="single"/>
-          <w:lang w:val="es-CR" w:eastAsia="es-CR"/>
+          <w:lang w:val="en-US" w:eastAsia="es-CR"/>
         </w:rPr>
         <w:t>4</w:t>
       </w:r>
@@ -136,7 +136,7 @@
           <w:sz w:val="22"/>
           <w:szCs w:val="22"/>
           <w:u w:val="single"/>
-          <w:lang w:val="es-CR" w:eastAsia="es-CR"/>
+          <w:lang w:val="en-US" w:eastAsia="es-CR"/>
         </w:rPr>
         <w:t xml:space="preserve"> </w:t>
       </w:r>
@@ -147,7 +147,7 @@
           <w:sz w:val="22"/>
           <w:szCs w:val="22"/>
           <w:u w:val="single"/>
-          <w:lang w:val="es-CR" w:eastAsia="es-CR"/>
+          <w:lang w:val="en-US" w:eastAsia="es-CR"/>
         </w:rPr>
         <w:t>de Force Gym Management System</w:t>
       </w:r>
@@ -1994,6 +1994,46 @@
               </w:rPr>
               <w:t>Crear la vista en la que se visualicen los 3 gráficos</w:t>
             </w:r>
+            <w:r>
+              <w:rPr>
+                <w:rFonts w:ascii="Arial" w:hAnsi="Arial" w:cs="Arial"/>
+                <w:color w:val="000000"/>
+                <w:sz w:val="22"/>
+                <w:szCs w:val="22"/>
+                <w:lang w:val="es-CR" w:eastAsia="es-CR"/>
+              </w:rPr>
+              <w:t xml:space="preserve">, </w:t>
+            </w:r>
+            <w:r>
+              <w:rPr>
+                <w:rFonts w:ascii="Arial" w:hAnsi="Arial" w:cs="Arial"/>
+                <w:color w:val="000000"/>
+                <w:sz w:val="22"/>
+                <w:szCs w:val="22"/>
+                <w:lang w:val="es-CR" w:eastAsia="es-CR"/>
+              </w:rPr>
+              <w:t>Permisos en Ingresos Económicos</w:t>
+            </w:r>
+            <w:r>
+              <w:rPr>
+                <w:rFonts w:ascii="Arial" w:hAnsi="Arial" w:cs="Arial"/>
+                <w:color w:val="000000"/>
+                <w:sz w:val="22"/>
+                <w:szCs w:val="22"/>
+                <w:lang w:val="es-CR" w:eastAsia="es-CR"/>
+              </w:rPr>
+              <w:t xml:space="preserve">, </w:t>
+            </w:r>
+            <w:r>
+              <w:rPr>
+                <w:rFonts w:ascii="Arial" w:hAnsi="Arial" w:cs="Arial"/>
+                <w:color w:val="000000"/>
+                <w:sz w:val="22"/>
+                <w:szCs w:val="22"/>
+                <w:lang w:val="es-CR" w:eastAsia="es-CR"/>
+              </w:rPr>
+              <w:t>Permisos en Usuarios</w:t>
+            </w:r>
           </w:p>
         </w:tc>
         <w:tc>
@@ -3050,6 +3090,7 @@
           <w:szCs w:val="24"/>
           <w:lang w:val="es-ES" w:eastAsia="es-CR"/>
         </w:rPr>
+        <w:lastRenderedPageBreak/>
         <w:t>Cierre</w:t>
       </w:r>
     </w:p>
@@ -3077,7 +3118,6 @@
           <w:rStyle w:val="Textoennegrita"/>
           <w:rFonts w:ascii="Arial" w:hAnsi="Arial" w:cs="Arial"/>
         </w:rPr>
-        <w:lastRenderedPageBreak/>
         <w:t>Duración de la reunión:</w:t>
       </w:r>
       <w:r>
@@ -5334,6 +5374,7 @@
   <w:style w:type="character" w:default="1" w:styleId="Fuentedeprrafopredeter">
     <w:name w:val="Default Paragraph Font"/>
     <w:uiPriority w:val="1"/>
+    <w:semiHidden/>
     <w:unhideWhenUsed/>
   </w:style>
   <w:style w:type="table" w:default="1" w:styleId="Tablanormal">

</xml_diff>